<commit_message>
sabado por la tarde..
</commit_message>
<xml_diff>
--- a/Cableado.docx
+++ b/Cableado.docx
@@ -50,6 +50,75 @@
       <w:r>
         <w:t xml:space="preserve"> (general)</w:t>
       </w:r>
+      <w:r>
+        <w:t xml:space="preserve"> Costo $ </w:t>
+      </w:r>
+      <w:r>
+        <w:t>1</w:t>
+      </w:r>
+      <w:r>
+        <w:t>400</w:t>
+      </w:r>
+    </w:p>
+    <w:p>
+      <w:pPr>
+        <w:pStyle w:val="Prrafodelista"/>
+        <w:ind w:left="1776"/>
+      </w:pPr>
+      <w:r>
+        <w:rPr>
+          <w:noProof/>
+          <w:lang w:eastAsia="es-AR"/>
+        </w:rPr>
+        <w:drawing>
+          <wp:inline distT="0" distB="0" distL="0" distR="0">
+            <wp:extent cx="902677" cy="1203125"/>
+            <wp:effectExtent l="0" t="0" r="0" b="0"/>
+            <wp:docPr id="1" name="Imagen 1" descr="http://bimg2.mlstatic.com/tableros-de-distribucion_MLM-F-3058650128_082012.jpg"/>
+            <wp:cNvGraphicFramePr>
+              <a:graphicFrameLocks xmlns:a="http://schemas.openxmlformats.org/drawingml/2006/main" noChangeAspect="1"/>
+            </wp:cNvGraphicFramePr>
+            <a:graphic xmlns:a="http://schemas.openxmlformats.org/drawingml/2006/main">
+              <a:graphicData uri="http://schemas.openxmlformats.org/drawingml/2006/picture">
+                <pic:pic xmlns:pic="http://schemas.openxmlformats.org/drawingml/2006/picture">
+                  <pic:nvPicPr>
+                    <pic:cNvPr id="0" name="Picture 1" descr="http://bimg2.mlstatic.com/tableros-de-distribucion_MLM-F-3058650128_082012.jpg"/>
+                    <pic:cNvPicPr>
+                      <a:picLocks noChangeAspect="1" noChangeArrowheads="1"/>
+                    </pic:cNvPicPr>
+                  </pic:nvPicPr>
+                  <pic:blipFill>
+                    <a:blip r:embed="rId6" cstate="print">
+                      <a:extLst>
+                        <a:ext uri="{28A0092B-C50C-407E-A947-70E740481C1C}">
+                          <a14:useLocalDpi xmlns:a14="http://schemas.microsoft.com/office/drawing/2010/main" val="0"/>
+                        </a:ext>
+                      </a:extLst>
+                    </a:blip>
+                    <a:srcRect/>
+                    <a:stretch>
+                      <a:fillRect/>
+                    </a:stretch>
+                  </pic:blipFill>
+                  <pic:spPr bwMode="auto">
+                    <a:xfrm>
+                      <a:off x="0" y="0"/>
+                      <a:ext cx="904581" cy="1205663"/>
+                    </a:xfrm>
+                    <a:prstGeom prst="rect">
+                      <a:avLst/>
+                    </a:prstGeom>
+                    <a:noFill/>
+                    <a:ln>
+                      <a:noFill/>
+                    </a:ln>
+                  </pic:spPr>
+                </pic:pic>
+              </a:graphicData>
+            </a:graphic>
+          </wp:inline>
+        </w:drawing>
+      </w:r>
     </w:p>
     <w:p>
       <w:pPr>
@@ -59,9 +128,80 @@
           <w:numId w:val="5"/>
         </w:numPr>
       </w:pPr>
-      <w:r>
-        <w:t>Caja de piso</w:t>
-      </w:r>
+      <w:proofErr w:type="spellStart"/>
+      <w:r>
+        <w:t>Termica</w:t>
+      </w:r>
+      <w:proofErr w:type="spellEnd"/>
+      <w:r>
+        <w:t xml:space="preserve"> BAW 63A $12</w:t>
+      </w:r>
+    </w:p>
+    <w:p>
+      <w:pPr>
+        <w:pStyle w:val="Prrafodelista"/>
+        <w:ind w:left="1776"/>
+      </w:pPr>
+      <w:r>
+        <w:rPr>
+          <w:noProof/>
+          <w:lang w:eastAsia="es-AR"/>
+        </w:rPr>
+        <w:drawing>
+          <wp:inline distT="0" distB="0" distL="0" distR="0">
+            <wp:extent cx="902677" cy="1323681"/>
+            <wp:effectExtent l="0" t="0" r="0" b="0"/>
+            <wp:docPr id="3" name="Imagen 3" descr="https://encrypted-tbn2.google.com/images?q=tbn:ANd9GcRfJgcFfiaVdEQIJj44cxdVtGdwcMpGwdubnIbTM7JVy_s5IU08"/>
+            <wp:cNvGraphicFramePr>
+              <a:graphicFrameLocks xmlns:a="http://schemas.openxmlformats.org/drawingml/2006/main" noChangeAspect="1"/>
+            </wp:cNvGraphicFramePr>
+            <a:graphic xmlns:a="http://schemas.openxmlformats.org/drawingml/2006/main">
+              <a:graphicData uri="http://schemas.openxmlformats.org/drawingml/2006/picture">
+                <pic:pic xmlns:pic="http://schemas.openxmlformats.org/drawingml/2006/picture">
+                  <pic:nvPicPr>
+                    <pic:cNvPr id="0" name="Picture 5" descr="https://encrypted-tbn2.google.com/images?q=tbn:ANd9GcRfJgcFfiaVdEQIJj44cxdVtGdwcMpGwdubnIbTM7JVy_s5IU08"/>
+                    <pic:cNvPicPr>
+                      <a:picLocks noChangeAspect="1" noChangeArrowheads="1"/>
+                    </pic:cNvPicPr>
+                  </pic:nvPicPr>
+                  <pic:blipFill>
+                    <a:blip r:embed="rId7">
+                      <a:extLst>
+                        <a:ext uri="{28A0092B-C50C-407E-A947-70E740481C1C}">
+                          <a14:useLocalDpi xmlns:a14="http://schemas.microsoft.com/office/drawing/2010/main" val="0"/>
+                        </a:ext>
+                      </a:extLst>
+                    </a:blip>
+                    <a:srcRect/>
+                    <a:stretch>
+                      <a:fillRect/>
+                    </a:stretch>
+                  </pic:blipFill>
+                  <pic:spPr bwMode="auto">
+                    <a:xfrm>
+                      <a:off x="0" y="0"/>
+                      <a:ext cx="902677" cy="1323681"/>
+                    </a:xfrm>
+                    <a:prstGeom prst="rect">
+                      <a:avLst/>
+                    </a:prstGeom>
+                    <a:noFill/>
+                    <a:ln>
+                      <a:noFill/>
+                    </a:ln>
+                  </pic:spPr>
+                </pic:pic>
+              </a:graphicData>
+            </a:graphic>
+          </wp:inline>
+        </w:drawing>
+      </w:r>
+    </w:p>
+    <w:p>
+      <w:pPr>
+        <w:pStyle w:val="Prrafodelista"/>
+        <w:ind w:left="1776"/>
+      </w:pPr>
     </w:p>
     <w:p>
       <w:pPr>
@@ -74,6 +214,69 @@
       <w:r>
         <w:t>Disyuntor</w:t>
       </w:r>
+      <w:r>
+        <w:t xml:space="preserve"> BAW 63A  $60</w:t>
+      </w:r>
+    </w:p>
+    <w:p>
+      <w:pPr>
+        <w:pStyle w:val="Prrafodelista"/>
+        <w:ind w:left="1776"/>
+      </w:pPr>
+      <w:r>
+        <w:rPr>
+          <w:noProof/>
+          <w:lang w:eastAsia="es-AR"/>
+        </w:rPr>
+        <w:drawing>
+          <wp:inline distT="0" distB="0" distL="0" distR="0">
+            <wp:extent cx="2115820" cy="1184275"/>
+            <wp:effectExtent l="0" t="0" r="0" b="0"/>
+            <wp:docPr id="4" name="Imagen 4" descr="https://encrypted-tbn1.google.com/images?q=tbn:ANd9GcTt6iv3cjO_vEnWX4mVqueykhCuADMxu58ubT_luj0QDW5LCp1Zjw"/>
+            <wp:cNvGraphicFramePr>
+              <a:graphicFrameLocks xmlns:a="http://schemas.openxmlformats.org/drawingml/2006/main" noChangeAspect="1"/>
+            </wp:cNvGraphicFramePr>
+            <a:graphic xmlns:a="http://schemas.openxmlformats.org/drawingml/2006/main">
+              <a:graphicData uri="http://schemas.openxmlformats.org/drawingml/2006/picture">
+                <pic:pic xmlns:pic="http://schemas.openxmlformats.org/drawingml/2006/picture">
+                  <pic:nvPicPr>
+                    <pic:cNvPr id="0" name="Picture 7" descr="https://encrypted-tbn1.google.com/images?q=tbn:ANd9GcTt6iv3cjO_vEnWX4mVqueykhCuADMxu58ubT_luj0QDW5LCp1Zjw"/>
+                    <pic:cNvPicPr>
+                      <a:picLocks noChangeAspect="1" noChangeArrowheads="1"/>
+                    </pic:cNvPicPr>
+                  </pic:nvPicPr>
+                  <pic:blipFill>
+                    <a:blip r:embed="rId8">
+                      <a:extLst>
+                        <a:ext uri="{28A0092B-C50C-407E-A947-70E740481C1C}">
+                          <a14:useLocalDpi xmlns:a14="http://schemas.microsoft.com/office/drawing/2010/main" val="0"/>
+                        </a:ext>
+                      </a:extLst>
+                    </a:blip>
+                    <a:srcRect/>
+                    <a:stretch>
+                      <a:fillRect/>
+                    </a:stretch>
+                  </pic:blipFill>
+                  <pic:spPr bwMode="auto">
+                    <a:xfrm>
+                      <a:off x="0" y="0"/>
+                      <a:ext cx="2115820" cy="1184275"/>
+                    </a:xfrm>
+                    <a:prstGeom prst="rect">
+                      <a:avLst/>
+                    </a:prstGeom>
+                    <a:noFill/>
+                    <a:ln>
+                      <a:noFill/>
+                    </a:ln>
+                  </pic:spPr>
+                </pic:pic>
+              </a:graphicData>
+            </a:graphic>
+          </wp:inline>
+        </w:drawing>
+      </w:r>
     </w:p>
     <w:p>
       <w:pPr>
@@ -86,6 +289,69 @@
       <w:r>
         <w:t>Tomacorriente</w:t>
       </w:r>
+      <w:r>
+        <w:t xml:space="preserve"> 20 A $28</w:t>
+      </w:r>
+    </w:p>
+    <w:p>
+      <w:pPr>
+        <w:pStyle w:val="Prrafodelista"/>
+        <w:ind w:left="1776"/>
+      </w:pPr>
+      <w:r>
+        <w:rPr>
+          <w:noProof/>
+          <w:lang w:eastAsia="es-AR"/>
+        </w:rPr>
+        <w:drawing>
+          <wp:inline distT="0" distB="0" distL="0" distR="0">
+            <wp:extent cx="855980" cy="855980"/>
+            <wp:effectExtent l="0" t="0" r="1270" b="1270"/>
+            <wp:docPr id="5" name="Imagen 5" descr="Tapas Armadas 2 Tomacorrientes Geo Richi"/>
+            <wp:cNvGraphicFramePr>
+              <a:graphicFrameLocks xmlns:a="http://schemas.openxmlformats.org/drawingml/2006/main" noChangeAspect="1"/>
+            </wp:cNvGraphicFramePr>
+            <a:graphic xmlns:a="http://schemas.openxmlformats.org/drawingml/2006/main">
+              <a:graphicData uri="http://schemas.openxmlformats.org/drawingml/2006/picture">
+                <pic:pic xmlns:pic="http://schemas.openxmlformats.org/drawingml/2006/picture">
+                  <pic:nvPicPr>
+                    <pic:cNvPr id="0" name="Picture 9" descr="Tapas Armadas 2 Tomacorrientes Geo Richi"/>
+                    <pic:cNvPicPr>
+                      <a:picLocks noChangeAspect="1" noChangeArrowheads="1"/>
+                    </pic:cNvPicPr>
+                  </pic:nvPicPr>
+                  <pic:blipFill>
+                    <a:blip r:embed="rId9">
+                      <a:extLst>
+                        <a:ext uri="{28A0092B-C50C-407E-A947-70E740481C1C}">
+                          <a14:useLocalDpi xmlns:a14="http://schemas.microsoft.com/office/drawing/2010/main" val="0"/>
+                        </a:ext>
+                      </a:extLst>
+                    </a:blip>
+                    <a:srcRect/>
+                    <a:stretch>
+                      <a:fillRect/>
+                    </a:stretch>
+                  </pic:blipFill>
+                  <pic:spPr bwMode="auto">
+                    <a:xfrm>
+                      <a:off x="0" y="0"/>
+                      <a:ext cx="855980" cy="855980"/>
+                    </a:xfrm>
+                    <a:prstGeom prst="rect">
+                      <a:avLst/>
+                    </a:prstGeom>
+                    <a:noFill/>
+                    <a:ln>
+                      <a:noFill/>
+                    </a:ln>
+                  </pic:spPr>
+                </pic:pic>
+              </a:graphicData>
+            </a:graphic>
+          </wp:inline>
+        </w:drawing>
+      </w:r>
     </w:p>
     <w:p>
       <w:pPr>
@@ -97,6 +363,70 @@
       </w:pPr>
       <w:r>
         <w:t>Estabilizador</w:t>
+      </w:r>
+      <w:r>
+        <w:t xml:space="preserve"> tensión Industrial 5000KW/A  $20000</w:t>
+      </w:r>
+    </w:p>
+    <w:p>
+      <w:pPr>
+        <w:pStyle w:val="Prrafodelista"/>
+        <w:ind w:left="1776"/>
+      </w:pPr>
+      <w:r>
+        <w:rPr>
+          <w:noProof/>
+          <w:lang w:eastAsia="es-AR"/>
+        </w:rPr>
+        <w:lastRenderedPageBreak/>
+        <w:drawing>
+          <wp:inline distT="0" distB="0" distL="0" distR="0">
+            <wp:extent cx="1242646" cy="1187216"/>
+            <wp:effectExtent l="0" t="0" r="0" b="0"/>
+            <wp:docPr id="6" name="Imagen 6" descr="http://img.alibaba.com/photo/111168811/voltage_stabilizer_industrial.jpg"/>
+            <wp:cNvGraphicFramePr>
+              <a:graphicFrameLocks xmlns:a="http://schemas.openxmlformats.org/drawingml/2006/main" noChangeAspect="1"/>
+            </wp:cNvGraphicFramePr>
+            <a:graphic xmlns:a="http://schemas.openxmlformats.org/drawingml/2006/main">
+              <a:graphicData uri="http://schemas.openxmlformats.org/drawingml/2006/picture">
+                <pic:pic xmlns:pic="http://schemas.openxmlformats.org/drawingml/2006/picture">
+                  <pic:nvPicPr>
+                    <pic:cNvPr id="0" name="Picture 11" descr="http://img.alibaba.com/photo/111168811/voltage_stabilizer_industrial.jpg"/>
+                    <pic:cNvPicPr>
+                      <a:picLocks noChangeAspect="1" noChangeArrowheads="1"/>
+                    </pic:cNvPicPr>
+                  </pic:nvPicPr>
+                  <pic:blipFill>
+                    <a:blip r:embed="rId10" cstate="print">
+                      <a:extLst>
+                        <a:ext uri="{28A0092B-C50C-407E-A947-70E740481C1C}">
+                          <a14:useLocalDpi xmlns:a14="http://schemas.microsoft.com/office/drawing/2010/main" val="0"/>
+                        </a:ext>
+                      </a:extLst>
+                    </a:blip>
+                    <a:srcRect/>
+                    <a:stretch>
+                      <a:fillRect/>
+                    </a:stretch>
+                  </pic:blipFill>
+                  <pic:spPr bwMode="auto">
+                    <a:xfrm>
+                      <a:off x="0" y="0"/>
+                      <a:ext cx="1243764" cy="1188284"/>
+                    </a:xfrm>
+                    <a:prstGeom prst="rect">
+                      <a:avLst/>
+                    </a:prstGeom>
+                    <a:noFill/>
+                    <a:ln>
+                      <a:noFill/>
+                    </a:ln>
+                  </pic:spPr>
+                </pic:pic>
+              </a:graphicData>
+            </a:graphic>
+          </wp:inline>
+        </w:drawing>
       </w:r>
     </w:p>
     <w:p>
@@ -209,6 +539,14 @@
       <w:r>
         <w:t>Escritorio</w:t>
       </w:r>
+      <w:bookmarkStart w:id="0" w:name="_GoBack"/>
+      <w:bookmarkEnd w:id="0"/>
+    </w:p>
+    <w:p>
+      <w:pPr>
+        <w:pStyle w:val="Prrafodelista"/>
+        <w:ind w:left="2508"/>
+      </w:pPr>
     </w:p>
     <w:p>
       <w:pPr>
@@ -228,6 +566,12 @@
     <w:p>
       <w:pPr>
         <w:pStyle w:val="Prrafodelista"/>
+        <w:ind w:left="2508"/>
+      </w:pPr>
+    </w:p>
+    <w:p>
+      <w:pPr>
+        <w:pStyle w:val="Prrafodelista"/>
         <w:numPr>
           <w:ilvl w:val="2"/>
           <w:numId w:val="2"/>
@@ -236,6 +580,59 @@
       <w:r>
         <w:t>Impresora</w:t>
       </w:r>
+      <w:r>
+        <w:t xml:space="preserve"> (Epson multifunción) $450</w:t>
+      </w:r>
+    </w:p>
+    <w:p>
+      <w:pPr>
+        <w:pStyle w:val="Prrafodelista"/>
+        <w:numPr>
+          <w:ilvl w:val="2"/>
+          <w:numId w:val="2"/>
+        </w:numPr>
+      </w:pPr>
+      <w:r>
+        <w:rPr>
+          <w:noProof/>
+          <w:lang w:eastAsia="es-AR"/>
+        </w:rPr>
+        <w:drawing>
+          <wp:inline distT="0" distB="0" distL="0" distR="0" wp14:anchorId="577E126D" wp14:editId="1A95CF2B">
+            <wp:extent cx="2044997" cy="1559169"/>
+            <wp:effectExtent l="0" t="0" r="0" b="3175"/>
+            <wp:docPr id="7" name="Imagen 7"/>
+            <wp:cNvGraphicFramePr>
+              <a:graphicFrameLocks xmlns:a="http://schemas.openxmlformats.org/drawingml/2006/main" noChangeAspect="1"/>
+            </wp:cNvGraphicFramePr>
+            <a:graphic xmlns:a="http://schemas.openxmlformats.org/drawingml/2006/main">
+              <a:graphicData uri="http://schemas.openxmlformats.org/drawingml/2006/picture">
+                <pic:pic xmlns:pic="http://schemas.openxmlformats.org/drawingml/2006/picture">
+                  <pic:nvPicPr>
+                    <pic:cNvPr id="0" name=""/>
+                    <pic:cNvPicPr/>
+                  </pic:nvPicPr>
+                  <pic:blipFill>
+                    <a:blip r:embed="rId11"/>
+                    <a:stretch>
+                      <a:fillRect/>
+                    </a:stretch>
+                  </pic:blipFill>
+                  <pic:spPr>
+                    <a:xfrm>
+                      <a:off x="0" y="0"/>
+                      <a:ext cx="2045866" cy="1559832"/>
+                    </a:xfrm>
+                    <a:prstGeom prst="rect">
+                      <a:avLst/>
+                    </a:prstGeom>
+                  </pic:spPr>
+                </pic:pic>
+              </a:graphicData>
+            </a:graphic>
+          </wp:inline>
+        </w:drawing>
+      </w:r>
     </w:p>
     <w:p>
       <w:pPr>
@@ -305,8 +702,6 @@
       <w:r>
         <w:t>Ver planilla Excel.</w:t>
       </w:r>
-      <w:bookmarkStart w:id="0" w:name="_GoBack"/>
-      <w:bookmarkEnd w:id="0"/>
     </w:p>
     <w:p>
       <w:pPr>
@@ -1245,6 +1640,36 @@
       <w:color w:val="4F81BD" w:themeColor="accent1"/>
     </w:rPr>
   </w:style>
+  <w:style w:type="paragraph" w:styleId="Textodeglobo">
+    <w:name w:val="Balloon Text"/>
+    <w:basedOn w:val="Normal"/>
+    <w:link w:val="TextodegloboCar"/>
+    <w:uiPriority w:val="99"/>
+    <w:semiHidden/>
+    <w:unhideWhenUsed/>
+    <w:rsid w:val="008B17B5"/>
+    <w:pPr>
+      <w:spacing w:after="0" w:line="240" w:lineRule="auto"/>
+    </w:pPr>
+    <w:rPr>
+      <w:rFonts w:ascii="Tahoma" w:hAnsi="Tahoma" w:cs="Tahoma"/>
+      <w:sz w:val="16"/>
+      <w:szCs w:val="16"/>
+    </w:rPr>
+  </w:style>
+  <w:style w:type="character" w:customStyle="1" w:styleId="TextodegloboCar">
+    <w:name w:val="Texto de globo Car"/>
+    <w:basedOn w:val="Fuentedeprrafopredeter"/>
+    <w:link w:val="Textodeglobo"/>
+    <w:uiPriority w:val="99"/>
+    <w:semiHidden/>
+    <w:rsid w:val="008B17B5"/>
+    <w:rPr>
+      <w:rFonts w:ascii="Tahoma" w:hAnsi="Tahoma" w:cs="Tahoma"/>
+      <w:sz w:val="16"/>
+      <w:szCs w:val="16"/>
+    </w:rPr>
+  </w:style>
 </w:styles>
 </file>
 
@@ -1582,6 +2007,36 @@
       <w:b/>
       <w:bCs/>
       <w:color w:val="4F81BD" w:themeColor="accent1"/>
+    </w:rPr>
+  </w:style>
+  <w:style w:type="paragraph" w:styleId="Textodeglobo">
+    <w:name w:val="Balloon Text"/>
+    <w:basedOn w:val="Normal"/>
+    <w:link w:val="TextodegloboCar"/>
+    <w:uiPriority w:val="99"/>
+    <w:semiHidden/>
+    <w:unhideWhenUsed/>
+    <w:rsid w:val="008B17B5"/>
+    <w:pPr>
+      <w:spacing w:after="0" w:line="240" w:lineRule="auto"/>
+    </w:pPr>
+    <w:rPr>
+      <w:rFonts w:ascii="Tahoma" w:hAnsi="Tahoma" w:cs="Tahoma"/>
+      <w:sz w:val="16"/>
+      <w:szCs w:val="16"/>
+    </w:rPr>
+  </w:style>
+  <w:style w:type="character" w:customStyle="1" w:styleId="TextodegloboCar">
+    <w:name w:val="Texto de globo Car"/>
+    <w:basedOn w:val="Fuentedeprrafopredeter"/>
+    <w:link w:val="Textodeglobo"/>
+    <w:uiPriority w:val="99"/>
+    <w:semiHidden/>
+    <w:rsid w:val="008B17B5"/>
+    <w:rPr>
+      <w:rFonts w:ascii="Tahoma" w:hAnsi="Tahoma" w:cs="Tahoma"/>
+      <w:sz w:val="16"/>
+      <w:szCs w:val="16"/>
     </w:rPr>
   </w:style>
 </w:styles>

</xml_diff>